<commit_message>
FAE & FPCA comparison
</commit_message>
<xml_diff>
--- a/Dataset/ElNino Dataset Discription.docx
+++ b/Dataset/ElNino Dataset Discription.docx
@@ -1231,23 +1231,13 @@
           <w:rFonts w:asciiTheme="majorBidi" w:hAnsiTheme="majorBidi" w:cstheme="majorBidi"/>
         </w:rPr>
       </w:pPr>
-      <w:proofErr w:type="spellStart"/>
       <w:r>
         <w:rPr>
           <w:rFonts w:asciiTheme="majorBidi" w:hAnsiTheme="majorBidi" w:cstheme="majorBidi"/>
           <w:b/>
           <w:bCs/>
         </w:rPr>
-        <w:t>Classificatio</w:t>
-      </w:r>
-      <w:proofErr w:type="spellEnd"/>
-      <w:r>
-        <w:rPr>
-          <w:rFonts w:asciiTheme="majorBidi" w:hAnsiTheme="majorBidi" w:cstheme="majorBidi"/>
-          <w:b/>
-          <w:bCs/>
-        </w:rPr>
-        <w:t>n</w:t>
+        <w:t>Classification</w:t>
       </w:r>
       <w:r>
         <w:rPr>
@@ -1315,14 +1305,7 @@
           <w:sz w:val="22"/>
           <w:szCs w:val="22"/>
         </w:rPr>
-        <w:t xml:space="preserve">: </w:t>
-      </w:r>
-      <w:r>
-        <w:rPr>
-          <w:sz w:val="22"/>
-          <w:szCs w:val="22"/>
-        </w:rPr>
-        <w:t xml:space="preserve"> centered original curves (still there)</w:t>
+        <w:t>:  centered original curves (still there)</w:t>
       </w:r>
     </w:p>
     <w:p>
@@ -1352,14 +1335,7 @@
           <w:sz w:val="22"/>
           <w:szCs w:val="22"/>
         </w:rPr>
-        <w:t xml:space="preserve">: </w:t>
-      </w:r>
-      <w:r>
-        <w:rPr>
-          <w:sz w:val="22"/>
-          <w:szCs w:val="22"/>
-        </w:rPr>
-        <w:t xml:space="preserve"> reconstructed curves from the model</w:t>
+        <w:t>:  reconstructed curves from the model</w:t>
       </w:r>
     </w:p>
     <w:p>
@@ -1389,14 +1365,7 @@
           <w:sz w:val="22"/>
           <w:szCs w:val="22"/>
         </w:rPr>
-        <w:t xml:space="preserve">: </w:t>
-      </w:r>
-      <w:r>
-        <w:rPr>
-          <w:sz w:val="22"/>
-          <w:szCs w:val="22"/>
-        </w:rPr>
-        <w:t>5-dimensional representations for each curve</w:t>
+        <w:t>: 5-dimensional representations for each curve</w:t>
       </w:r>
     </w:p>
     <w:p>
@@ -1416,21 +1385,7 @@
           <w:sz w:val="22"/>
           <w:szCs w:val="22"/>
         </w:rPr>
-        <w:t xml:space="preserve">accuracy </w:t>
-      </w:r>
-      <w:r>
-        <w:rPr>
-          <w:sz w:val="22"/>
-          <w:szCs w:val="22"/>
-        </w:rPr>
-        <w:t>and</w:t>
-      </w:r>
-      <w:r>
-        <w:rPr>
-          <w:sz w:val="22"/>
-          <w:szCs w:val="22"/>
-        </w:rPr>
-        <w:t xml:space="preserve"> loss values for prediction and classification</w:t>
+        <w:t>accuracy and loss values for prediction and classification</w:t>
       </w:r>
     </w:p>
     <w:p>
@@ -1488,6 +1443,7 @@
       <w:r>
         <w:rPr>
           <w:rFonts w:asciiTheme="majorBidi" w:hAnsiTheme="majorBidi" w:cstheme="majorBidi"/>
+          <w:noProof/>
         </w:rPr>
         <w:drawing>
           <wp:inline distT="0" distB="0" distL="0" distR="0" wp14:anchorId="4217636B" wp14:editId="5D35D774">
@@ -1528,6 +1484,7 @@
       <w:r>
         <w:rPr>
           <w:rFonts w:asciiTheme="majorBidi" w:hAnsiTheme="majorBidi" w:cstheme="majorBidi"/>
+          <w:noProof/>
         </w:rPr>
         <w:drawing>
           <wp:inline distT="0" distB="0" distL="0" distR="0" wp14:anchorId="16A5A743" wp14:editId="3C68674E">
@@ -1581,6 +1538,7 @@
           <w:rFonts w:asciiTheme="majorBidi" w:hAnsiTheme="majorBidi" w:cstheme="majorBidi"/>
           <w:b/>
           <w:bCs/>
+          <w:noProof/>
           <w:sz w:val="24"/>
           <w:szCs w:val="24"/>
         </w:rPr>
@@ -1625,6 +1583,7 @@
           <w:rFonts w:asciiTheme="majorBidi" w:hAnsiTheme="majorBidi" w:cstheme="majorBidi"/>
           <w:b/>
           <w:bCs/>
+          <w:noProof/>
           <w:sz w:val="24"/>
           <w:szCs w:val="24"/>
         </w:rPr>
@@ -2150,6 +2109,7 @@
       <w:r>
         <w:rPr>
           <w:rFonts w:asciiTheme="majorBidi" w:hAnsiTheme="majorBidi" w:cstheme="majorBidi"/>
+          <w:noProof/>
         </w:rPr>
         <w:drawing>
           <wp:inline distT="0" distB="0" distL="0" distR="0" wp14:anchorId="0369A2BA" wp14:editId="781B9E66">
@@ -2190,6 +2150,7 @@
       <w:r>
         <w:rPr>
           <w:rFonts w:asciiTheme="majorBidi" w:hAnsiTheme="majorBidi" w:cstheme="majorBidi"/>
+          <w:noProof/>
         </w:rPr>
         <w:drawing>
           <wp:inline distT="0" distB="0" distL="0" distR="0" wp14:anchorId="1B3B9314" wp14:editId="25F9D039">
@@ -2241,6 +2202,260 @@
           <w:rFonts w:asciiTheme="majorBidi" w:hAnsiTheme="majorBidi" w:cstheme="majorBidi"/>
         </w:rPr>
       </w:pPr>
+      <w:r>
+        <w:rPr>
+          <w:rFonts w:asciiTheme="majorBidi" w:hAnsiTheme="majorBidi" w:cstheme="majorBidi"/>
+        </w:rPr>
+        <w:br/>
+      </w:r>
+      <w:r>
+        <w:rPr>
+          <w:rFonts w:asciiTheme="majorBidi" w:hAnsiTheme="majorBidi" w:cstheme="majorBidi"/>
+        </w:rPr>
+        <w:br/>
+      </w:r>
+    </w:p>
+    <w:p>
+      <w:pPr>
+        <w:rPr>
+          <w:rFonts w:asciiTheme="majorBidi" w:hAnsiTheme="majorBidi" w:cstheme="majorBidi"/>
+        </w:rPr>
+      </w:pPr>
+      <w:r>
+        <w:rPr>
+          <w:rFonts w:asciiTheme="majorBidi" w:hAnsiTheme="majorBidi" w:cstheme="majorBidi"/>
+        </w:rPr>
+        <w:br w:type="page"/>
+      </w:r>
+    </w:p>
+    <w:p>
+      <w:pPr>
+        <w:rPr>
+          <w:rFonts w:asciiTheme="majorBidi" w:hAnsiTheme="majorBidi" w:cstheme="majorBidi"/>
+          <w:b/>
+          <w:bCs/>
+          <w:sz w:val="24"/>
+          <w:szCs w:val="24"/>
+        </w:rPr>
+      </w:pPr>
+      <w:r>
+        <w:rPr>
+          <w:rFonts w:asciiTheme="majorBidi" w:hAnsiTheme="majorBidi" w:cstheme="majorBidi"/>
+          <w:b/>
+          <w:bCs/>
+          <w:sz w:val="24"/>
+          <w:szCs w:val="24"/>
+        </w:rPr>
+        <w:lastRenderedPageBreak/>
+        <w:t>FAE and FPCA Comparison:</w:t>
+      </w:r>
+    </w:p>
+    <w:p>
+      <w:pPr>
+        <w:pStyle w:val="NormalWeb"/>
+        <w:rPr>
+          <w:rFonts w:asciiTheme="majorBidi" w:hAnsiTheme="majorBidi" w:cstheme="majorBidi"/>
+          <w:sz w:val="22"/>
+          <w:szCs w:val="22"/>
+        </w:rPr>
+      </w:pPr>
+      <w:r>
+        <w:rPr>
+          <w:rFonts w:asciiTheme="majorBidi" w:hAnsiTheme="majorBidi" w:cstheme="majorBidi"/>
+          <w:sz w:val="22"/>
+          <w:szCs w:val="22"/>
+        </w:rPr>
+        <w:t xml:space="preserve">FPCA is </w:t>
+      </w:r>
+      <w:r>
+        <w:rPr>
+          <w:rStyle w:val="Emphasis"/>
+          <w:rFonts w:asciiTheme="majorBidi" w:hAnsiTheme="majorBidi" w:cstheme="majorBidi"/>
+          <w:i w:val="0"/>
+          <w:iCs w:val="0"/>
+          <w:sz w:val="22"/>
+          <w:szCs w:val="22"/>
+        </w:rPr>
+        <w:t>exactly</w:t>
+      </w:r>
+      <w:r>
+        <w:rPr>
+          <w:rFonts w:asciiTheme="majorBidi" w:hAnsiTheme="majorBidi" w:cstheme="majorBidi"/>
+          <w:sz w:val="22"/>
+          <w:szCs w:val="22"/>
+        </w:rPr>
+        <w:t xml:space="preserve"> a </w:t>
+      </w:r>
+      <w:r>
+        <w:rPr>
+          <w:rStyle w:val="Strong"/>
+          <w:rFonts w:asciiTheme="majorBidi" w:hAnsiTheme="majorBidi" w:cstheme="majorBidi"/>
+          <w:b w:val="0"/>
+          <w:bCs w:val="0"/>
+          <w:sz w:val="22"/>
+          <w:szCs w:val="22"/>
+        </w:rPr>
+        <w:t>linear autoencoder</w:t>
+      </w:r>
+      <w:r>
+        <w:rPr>
+          <w:rFonts w:asciiTheme="majorBidi" w:hAnsiTheme="majorBidi" w:cstheme="majorBidi"/>
+          <w:sz w:val="22"/>
+          <w:szCs w:val="22"/>
+        </w:rPr>
+        <w:t xml:space="preserve"> with</w:t>
+      </w:r>
+      <w:r>
+        <w:rPr>
+          <w:rFonts w:asciiTheme="majorBidi" w:hAnsiTheme="majorBidi" w:cstheme="majorBidi"/>
+          <w:sz w:val="22"/>
+          <w:szCs w:val="22"/>
+        </w:rPr>
+        <w:t xml:space="preserve"> </w:t>
+      </w:r>
+      <w:r>
+        <w:rPr>
+          <w:rStyle w:val="Strong"/>
+          <w:rFonts w:asciiTheme="majorBidi" w:hAnsiTheme="majorBidi" w:cstheme="majorBidi"/>
+          <w:b w:val="0"/>
+          <w:bCs w:val="0"/>
+          <w:sz w:val="22"/>
+          <w:szCs w:val="22"/>
+        </w:rPr>
+        <w:t>Linear encoder</w:t>
+      </w:r>
+      <w:r>
+        <w:rPr>
+          <w:rFonts w:asciiTheme="majorBidi" w:hAnsiTheme="majorBidi" w:cstheme="majorBidi"/>
+          <w:sz w:val="22"/>
+          <w:szCs w:val="22"/>
+        </w:rPr>
+        <w:t xml:space="preserve"> and </w:t>
+      </w:r>
+      <w:r>
+        <w:rPr>
+          <w:rStyle w:val="Strong"/>
+          <w:rFonts w:asciiTheme="majorBidi" w:hAnsiTheme="majorBidi" w:cstheme="majorBidi"/>
+          <w:b w:val="0"/>
+          <w:bCs w:val="0"/>
+          <w:sz w:val="22"/>
+          <w:szCs w:val="22"/>
+        </w:rPr>
+        <w:t>decoder</w:t>
+      </w:r>
+      <w:r>
+        <w:rPr>
+          <w:rFonts w:asciiTheme="majorBidi" w:hAnsiTheme="majorBidi" w:cstheme="majorBidi"/>
+          <w:sz w:val="22"/>
+          <w:szCs w:val="22"/>
+        </w:rPr>
+        <w:t xml:space="preserve">, </w:t>
+      </w:r>
+      <w:r>
+        <w:rPr>
+          <w:rStyle w:val="Strong"/>
+          <w:rFonts w:asciiTheme="majorBidi" w:hAnsiTheme="majorBidi" w:cstheme="majorBidi"/>
+          <w:b w:val="0"/>
+          <w:bCs w:val="0"/>
+          <w:sz w:val="22"/>
+          <w:szCs w:val="22"/>
+        </w:rPr>
+        <w:t>no</w:t>
+      </w:r>
+      <w:r>
+        <w:rPr>
+          <w:rStyle w:val="Strong"/>
+          <w:rFonts w:asciiTheme="majorBidi" w:hAnsiTheme="majorBidi" w:cstheme="majorBidi"/>
+          <w:b w:val="0"/>
+          <w:bCs w:val="0"/>
+          <w:sz w:val="22"/>
+          <w:szCs w:val="22"/>
+        </w:rPr>
+        <w:t xml:space="preserve"> nonlinear activation anywhere</w:t>
+      </w:r>
+      <w:r>
+        <w:rPr>
+          <w:rFonts w:asciiTheme="majorBidi" w:hAnsiTheme="majorBidi" w:cstheme="majorBidi"/>
+          <w:sz w:val="22"/>
+          <w:szCs w:val="22"/>
+        </w:rPr>
+        <w:t xml:space="preserve">. </w:t>
+      </w:r>
+    </w:p>
+    <w:p>
+      <w:pPr>
+        <w:pStyle w:val="NormalWeb"/>
+        <w:rPr>
+          <w:rFonts w:asciiTheme="majorBidi" w:hAnsiTheme="majorBidi" w:cstheme="majorBidi"/>
+          <w:sz w:val="22"/>
+          <w:szCs w:val="22"/>
+        </w:rPr>
+      </w:pPr>
+      <w:r>
+        <w:rPr>
+          <w:rFonts w:asciiTheme="majorBidi" w:hAnsiTheme="majorBidi" w:cstheme="majorBidi"/>
+          <w:sz w:val="22"/>
+          <w:szCs w:val="22"/>
+        </w:rPr>
+        <w:t xml:space="preserve">There are some points that we need to take care of:  </w:t>
+      </w:r>
+      <w:r>
+        <w:rPr>
+          <w:rFonts w:asciiTheme="majorBidi" w:hAnsiTheme="majorBidi" w:cstheme="majorBidi"/>
+          <w:sz w:val="22"/>
+          <w:szCs w:val="22"/>
+        </w:rPr>
+        <w:t xml:space="preserve">B-spline </w:t>
+      </w:r>
+      <w:r>
+        <w:rPr>
+          <w:rStyle w:val="Strong"/>
+          <w:rFonts w:asciiTheme="majorBidi" w:hAnsiTheme="majorBidi" w:cstheme="majorBidi"/>
+          <w:b w:val="0"/>
+          <w:bCs w:val="0"/>
+          <w:sz w:val="22"/>
+          <w:szCs w:val="22"/>
+        </w:rPr>
+        <w:t>projection basis</w:t>
+      </w:r>
+      <w:r>
+        <w:rPr>
+          <w:rFonts w:asciiTheme="majorBidi" w:hAnsiTheme="majorBidi" w:cstheme="majorBidi"/>
+          <w:sz w:val="22"/>
+          <w:szCs w:val="22"/>
+        </w:rPr>
+        <w:t xml:space="preserve"> and </w:t>
+      </w:r>
+      <w:r>
+        <w:rPr>
+          <w:rFonts w:asciiTheme="majorBidi" w:hAnsiTheme="majorBidi" w:cstheme="majorBidi"/>
+          <w:sz w:val="22"/>
+          <w:szCs w:val="22"/>
+        </w:rPr>
+        <w:t xml:space="preserve">B-spline </w:t>
+      </w:r>
+      <w:r>
+        <w:rPr>
+          <w:rStyle w:val="Strong"/>
+          <w:rFonts w:asciiTheme="majorBidi" w:hAnsiTheme="majorBidi" w:cstheme="majorBidi"/>
+          <w:b w:val="0"/>
+          <w:bCs w:val="0"/>
+          <w:sz w:val="22"/>
+          <w:szCs w:val="22"/>
+        </w:rPr>
+        <w:t>reconstruction basis</w:t>
+      </w:r>
+      <w:r>
+        <w:rPr>
+          <w:rStyle w:val="Strong"/>
+          <w:rFonts w:asciiTheme="majorBidi" w:hAnsiTheme="majorBidi" w:cstheme="majorBidi"/>
+          <w:b w:val="0"/>
+          <w:bCs w:val="0"/>
+          <w:sz w:val="22"/>
+          <w:szCs w:val="22"/>
+        </w:rPr>
+        <w:t xml:space="preserve">. </w:t>
+      </w:r>
       <w:bookmarkStart w:id="0" w:name="_GoBack"/>
       <w:bookmarkEnd w:id="0"/>
     </w:p>
@@ -2519,9 +2734,122 @@
     </w:lvl>
   </w:abstractNum>
   <w:abstractNum w:abstractNumId="2" w15:restartNumberingAfterBreak="0">
-    <w:nsid w:val="5CCA7721"/>
+    <w:nsid w:val="35BD627C"/>
     <w:multiLevelType w:val="multilevel"/>
-    <w:tmpl w:val="010201DC"/>
+    <w:tmpl w:val="D33C55DA"/>
+    <w:lvl w:ilvl="0">
+      <w:start w:val="1"/>
+      <w:numFmt w:val="decimal"/>
+      <w:lvlText w:val="%1."/>
+      <w:lvlJc w:val="left"/>
+      <w:pPr>
+        <w:tabs>
+          <w:tab w:val="num" w:pos="720"/>
+        </w:tabs>
+        <w:ind w:left="720" w:hanging="360"/>
+      </w:pPr>
+    </w:lvl>
+    <w:lvl w:ilvl="1" w:tentative="1">
+      <w:start w:val="1"/>
+      <w:numFmt w:val="decimal"/>
+      <w:lvlText w:val="%2."/>
+      <w:lvlJc w:val="left"/>
+      <w:pPr>
+        <w:tabs>
+          <w:tab w:val="num" w:pos="1440"/>
+        </w:tabs>
+        <w:ind w:left="1440" w:hanging="360"/>
+      </w:pPr>
+    </w:lvl>
+    <w:lvl w:ilvl="2" w:tentative="1">
+      <w:start w:val="1"/>
+      <w:numFmt w:val="decimal"/>
+      <w:lvlText w:val="%3."/>
+      <w:lvlJc w:val="left"/>
+      <w:pPr>
+        <w:tabs>
+          <w:tab w:val="num" w:pos="2160"/>
+        </w:tabs>
+        <w:ind w:left="2160" w:hanging="360"/>
+      </w:pPr>
+    </w:lvl>
+    <w:lvl w:ilvl="3" w:tentative="1">
+      <w:start w:val="1"/>
+      <w:numFmt w:val="decimal"/>
+      <w:lvlText w:val="%4."/>
+      <w:lvlJc w:val="left"/>
+      <w:pPr>
+        <w:tabs>
+          <w:tab w:val="num" w:pos="2880"/>
+        </w:tabs>
+        <w:ind w:left="2880" w:hanging="360"/>
+      </w:pPr>
+    </w:lvl>
+    <w:lvl w:ilvl="4" w:tentative="1">
+      <w:start w:val="1"/>
+      <w:numFmt w:val="decimal"/>
+      <w:lvlText w:val="%5."/>
+      <w:lvlJc w:val="left"/>
+      <w:pPr>
+        <w:tabs>
+          <w:tab w:val="num" w:pos="3600"/>
+        </w:tabs>
+        <w:ind w:left="3600" w:hanging="360"/>
+      </w:pPr>
+    </w:lvl>
+    <w:lvl w:ilvl="5" w:tentative="1">
+      <w:start w:val="1"/>
+      <w:numFmt w:val="decimal"/>
+      <w:lvlText w:val="%6."/>
+      <w:lvlJc w:val="left"/>
+      <w:pPr>
+        <w:tabs>
+          <w:tab w:val="num" w:pos="4320"/>
+        </w:tabs>
+        <w:ind w:left="4320" w:hanging="360"/>
+      </w:pPr>
+    </w:lvl>
+    <w:lvl w:ilvl="6" w:tentative="1">
+      <w:start w:val="1"/>
+      <w:numFmt w:val="decimal"/>
+      <w:lvlText w:val="%7."/>
+      <w:lvlJc w:val="left"/>
+      <w:pPr>
+        <w:tabs>
+          <w:tab w:val="num" w:pos="5040"/>
+        </w:tabs>
+        <w:ind w:left="5040" w:hanging="360"/>
+      </w:pPr>
+    </w:lvl>
+    <w:lvl w:ilvl="7" w:tentative="1">
+      <w:start w:val="1"/>
+      <w:numFmt w:val="decimal"/>
+      <w:lvlText w:val="%8."/>
+      <w:lvlJc w:val="left"/>
+      <w:pPr>
+        <w:tabs>
+          <w:tab w:val="num" w:pos="5760"/>
+        </w:tabs>
+        <w:ind w:left="5760" w:hanging="360"/>
+      </w:pPr>
+    </w:lvl>
+    <w:lvl w:ilvl="8" w:tentative="1">
+      <w:start w:val="1"/>
+      <w:numFmt w:val="decimal"/>
+      <w:lvlText w:val="%9."/>
+      <w:lvlJc w:val="left"/>
+      <w:pPr>
+        <w:tabs>
+          <w:tab w:val="num" w:pos="6480"/>
+        </w:tabs>
+        <w:ind w:left="6480" w:hanging="360"/>
+      </w:pPr>
+    </w:lvl>
+  </w:abstractNum>
+  <w:abstractNum w:abstractNumId="3" w15:restartNumberingAfterBreak="0">
+    <w:nsid w:val="544A74FF"/>
+    <w:multiLevelType w:val="multilevel"/>
+    <w:tmpl w:val="343098C0"/>
     <w:lvl w:ilvl="0">
       <w:start w:val="1"/>
       <w:numFmt w:val="bullet"/>
@@ -2667,14 +2995,321 @@
       </w:rPr>
     </w:lvl>
   </w:abstractNum>
+  <w:abstractNum w:abstractNumId="4" w15:restartNumberingAfterBreak="0">
+    <w:nsid w:val="5CCA7721"/>
+    <w:multiLevelType w:val="multilevel"/>
+    <w:tmpl w:val="010201DC"/>
+    <w:lvl w:ilvl="0">
+      <w:start w:val="1"/>
+      <w:numFmt w:val="bullet"/>
+      <w:lvlText w:val=""/>
+      <w:lvlJc w:val="left"/>
+      <w:pPr>
+        <w:tabs>
+          <w:tab w:val="num" w:pos="720"/>
+        </w:tabs>
+        <w:ind w:left="720" w:hanging="360"/>
+      </w:pPr>
+      <w:rPr>
+        <w:rFonts w:ascii="Symbol" w:hAnsi="Symbol" w:hint="default"/>
+        <w:sz w:val="20"/>
+      </w:rPr>
+    </w:lvl>
+    <w:lvl w:ilvl="1" w:tentative="1">
+      <w:start w:val="1"/>
+      <w:numFmt w:val="bullet"/>
+      <w:lvlText w:val="o"/>
+      <w:lvlJc w:val="left"/>
+      <w:pPr>
+        <w:tabs>
+          <w:tab w:val="num" w:pos="1440"/>
+        </w:tabs>
+        <w:ind w:left="1440" w:hanging="360"/>
+      </w:pPr>
+      <w:rPr>
+        <w:rFonts w:ascii="Courier New" w:hAnsi="Courier New" w:hint="default"/>
+        <w:sz w:val="20"/>
+      </w:rPr>
+    </w:lvl>
+    <w:lvl w:ilvl="2" w:tentative="1">
+      <w:start w:val="1"/>
+      <w:numFmt w:val="bullet"/>
+      <w:lvlText w:val=""/>
+      <w:lvlJc w:val="left"/>
+      <w:pPr>
+        <w:tabs>
+          <w:tab w:val="num" w:pos="2160"/>
+        </w:tabs>
+        <w:ind w:left="2160" w:hanging="360"/>
+      </w:pPr>
+      <w:rPr>
+        <w:rFonts w:ascii="Wingdings" w:hAnsi="Wingdings" w:hint="default"/>
+        <w:sz w:val="20"/>
+      </w:rPr>
+    </w:lvl>
+    <w:lvl w:ilvl="3" w:tentative="1">
+      <w:start w:val="1"/>
+      <w:numFmt w:val="bullet"/>
+      <w:lvlText w:val=""/>
+      <w:lvlJc w:val="left"/>
+      <w:pPr>
+        <w:tabs>
+          <w:tab w:val="num" w:pos="2880"/>
+        </w:tabs>
+        <w:ind w:left="2880" w:hanging="360"/>
+      </w:pPr>
+      <w:rPr>
+        <w:rFonts w:ascii="Wingdings" w:hAnsi="Wingdings" w:hint="default"/>
+        <w:sz w:val="20"/>
+      </w:rPr>
+    </w:lvl>
+    <w:lvl w:ilvl="4" w:tentative="1">
+      <w:start w:val="1"/>
+      <w:numFmt w:val="bullet"/>
+      <w:lvlText w:val=""/>
+      <w:lvlJc w:val="left"/>
+      <w:pPr>
+        <w:tabs>
+          <w:tab w:val="num" w:pos="3600"/>
+        </w:tabs>
+        <w:ind w:left="3600" w:hanging="360"/>
+      </w:pPr>
+      <w:rPr>
+        <w:rFonts w:ascii="Wingdings" w:hAnsi="Wingdings" w:hint="default"/>
+        <w:sz w:val="20"/>
+      </w:rPr>
+    </w:lvl>
+    <w:lvl w:ilvl="5" w:tentative="1">
+      <w:start w:val="1"/>
+      <w:numFmt w:val="bullet"/>
+      <w:lvlText w:val=""/>
+      <w:lvlJc w:val="left"/>
+      <w:pPr>
+        <w:tabs>
+          <w:tab w:val="num" w:pos="4320"/>
+        </w:tabs>
+        <w:ind w:left="4320" w:hanging="360"/>
+      </w:pPr>
+      <w:rPr>
+        <w:rFonts w:ascii="Wingdings" w:hAnsi="Wingdings" w:hint="default"/>
+        <w:sz w:val="20"/>
+      </w:rPr>
+    </w:lvl>
+    <w:lvl w:ilvl="6" w:tentative="1">
+      <w:start w:val="1"/>
+      <w:numFmt w:val="bullet"/>
+      <w:lvlText w:val=""/>
+      <w:lvlJc w:val="left"/>
+      <w:pPr>
+        <w:tabs>
+          <w:tab w:val="num" w:pos="5040"/>
+        </w:tabs>
+        <w:ind w:left="5040" w:hanging="360"/>
+      </w:pPr>
+      <w:rPr>
+        <w:rFonts w:ascii="Wingdings" w:hAnsi="Wingdings" w:hint="default"/>
+        <w:sz w:val="20"/>
+      </w:rPr>
+    </w:lvl>
+    <w:lvl w:ilvl="7" w:tentative="1">
+      <w:start w:val="1"/>
+      <w:numFmt w:val="bullet"/>
+      <w:lvlText w:val=""/>
+      <w:lvlJc w:val="left"/>
+      <w:pPr>
+        <w:tabs>
+          <w:tab w:val="num" w:pos="5760"/>
+        </w:tabs>
+        <w:ind w:left="5760" w:hanging="360"/>
+      </w:pPr>
+      <w:rPr>
+        <w:rFonts w:ascii="Wingdings" w:hAnsi="Wingdings" w:hint="default"/>
+        <w:sz w:val="20"/>
+      </w:rPr>
+    </w:lvl>
+    <w:lvl w:ilvl="8" w:tentative="1">
+      <w:start w:val="1"/>
+      <w:numFmt w:val="bullet"/>
+      <w:lvlText w:val=""/>
+      <w:lvlJc w:val="left"/>
+      <w:pPr>
+        <w:tabs>
+          <w:tab w:val="num" w:pos="6480"/>
+        </w:tabs>
+        <w:ind w:left="6480" w:hanging="360"/>
+      </w:pPr>
+      <w:rPr>
+        <w:rFonts w:ascii="Wingdings" w:hAnsi="Wingdings" w:hint="default"/>
+        <w:sz w:val="20"/>
+      </w:rPr>
+    </w:lvl>
+  </w:abstractNum>
+  <w:abstractNum w:abstractNumId="5" w15:restartNumberingAfterBreak="0">
+    <w:nsid w:val="5F86735B"/>
+    <w:multiLevelType w:val="multilevel"/>
+    <w:tmpl w:val="69042D3C"/>
+    <w:lvl w:ilvl="0">
+      <w:start w:val="1"/>
+      <w:numFmt w:val="bullet"/>
+      <w:lvlText w:val=""/>
+      <w:lvlJc w:val="left"/>
+      <w:pPr>
+        <w:tabs>
+          <w:tab w:val="num" w:pos="720"/>
+        </w:tabs>
+        <w:ind w:left="720" w:hanging="360"/>
+      </w:pPr>
+      <w:rPr>
+        <w:rFonts w:ascii="Symbol" w:hAnsi="Symbol" w:hint="default"/>
+        <w:sz w:val="20"/>
+      </w:rPr>
+    </w:lvl>
+    <w:lvl w:ilvl="1" w:tentative="1">
+      <w:start w:val="1"/>
+      <w:numFmt w:val="bullet"/>
+      <w:lvlText w:val="o"/>
+      <w:lvlJc w:val="left"/>
+      <w:pPr>
+        <w:tabs>
+          <w:tab w:val="num" w:pos="1440"/>
+        </w:tabs>
+        <w:ind w:left="1440" w:hanging="360"/>
+      </w:pPr>
+      <w:rPr>
+        <w:rFonts w:ascii="Courier New" w:hAnsi="Courier New" w:hint="default"/>
+        <w:sz w:val="20"/>
+      </w:rPr>
+    </w:lvl>
+    <w:lvl w:ilvl="2" w:tentative="1">
+      <w:start w:val="1"/>
+      <w:numFmt w:val="bullet"/>
+      <w:lvlText w:val=""/>
+      <w:lvlJc w:val="left"/>
+      <w:pPr>
+        <w:tabs>
+          <w:tab w:val="num" w:pos="2160"/>
+        </w:tabs>
+        <w:ind w:left="2160" w:hanging="360"/>
+      </w:pPr>
+      <w:rPr>
+        <w:rFonts w:ascii="Wingdings" w:hAnsi="Wingdings" w:hint="default"/>
+        <w:sz w:val="20"/>
+      </w:rPr>
+    </w:lvl>
+    <w:lvl w:ilvl="3" w:tentative="1">
+      <w:start w:val="1"/>
+      <w:numFmt w:val="bullet"/>
+      <w:lvlText w:val=""/>
+      <w:lvlJc w:val="left"/>
+      <w:pPr>
+        <w:tabs>
+          <w:tab w:val="num" w:pos="2880"/>
+        </w:tabs>
+        <w:ind w:left="2880" w:hanging="360"/>
+      </w:pPr>
+      <w:rPr>
+        <w:rFonts w:ascii="Wingdings" w:hAnsi="Wingdings" w:hint="default"/>
+        <w:sz w:val="20"/>
+      </w:rPr>
+    </w:lvl>
+    <w:lvl w:ilvl="4" w:tentative="1">
+      <w:start w:val="1"/>
+      <w:numFmt w:val="bullet"/>
+      <w:lvlText w:val=""/>
+      <w:lvlJc w:val="left"/>
+      <w:pPr>
+        <w:tabs>
+          <w:tab w:val="num" w:pos="3600"/>
+        </w:tabs>
+        <w:ind w:left="3600" w:hanging="360"/>
+      </w:pPr>
+      <w:rPr>
+        <w:rFonts w:ascii="Wingdings" w:hAnsi="Wingdings" w:hint="default"/>
+        <w:sz w:val="20"/>
+      </w:rPr>
+    </w:lvl>
+    <w:lvl w:ilvl="5" w:tentative="1">
+      <w:start w:val="1"/>
+      <w:numFmt w:val="bullet"/>
+      <w:lvlText w:val=""/>
+      <w:lvlJc w:val="left"/>
+      <w:pPr>
+        <w:tabs>
+          <w:tab w:val="num" w:pos="4320"/>
+        </w:tabs>
+        <w:ind w:left="4320" w:hanging="360"/>
+      </w:pPr>
+      <w:rPr>
+        <w:rFonts w:ascii="Wingdings" w:hAnsi="Wingdings" w:hint="default"/>
+        <w:sz w:val="20"/>
+      </w:rPr>
+    </w:lvl>
+    <w:lvl w:ilvl="6" w:tentative="1">
+      <w:start w:val="1"/>
+      <w:numFmt w:val="bullet"/>
+      <w:lvlText w:val=""/>
+      <w:lvlJc w:val="left"/>
+      <w:pPr>
+        <w:tabs>
+          <w:tab w:val="num" w:pos="5040"/>
+        </w:tabs>
+        <w:ind w:left="5040" w:hanging="360"/>
+      </w:pPr>
+      <w:rPr>
+        <w:rFonts w:ascii="Wingdings" w:hAnsi="Wingdings" w:hint="default"/>
+        <w:sz w:val="20"/>
+      </w:rPr>
+    </w:lvl>
+    <w:lvl w:ilvl="7" w:tentative="1">
+      <w:start w:val="1"/>
+      <w:numFmt w:val="bullet"/>
+      <w:lvlText w:val=""/>
+      <w:lvlJc w:val="left"/>
+      <w:pPr>
+        <w:tabs>
+          <w:tab w:val="num" w:pos="5760"/>
+        </w:tabs>
+        <w:ind w:left="5760" w:hanging="360"/>
+      </w:pPr>
+      <w:rPr>
+        <w:rFonts w:ascii="Wingdings" w:hAnsi="Wingdings" w:hint="default"/>
+        <w:sz w:val="20"/>
+      </w:rPr>
+    </w:lvl>
+    <w:lvl w:ilvl="8" w:tentative="1">
+      <w:start w:val="1"/>
+      <w:numFmt w:val="bullet"/>
+      <w:lvlText w:val=""/>
+      <w:lvlJc w:val="left"/>
+      <w:pPr>
+        <w:tabs>
+          <w:tab w:val="num" w:pos="6480"/>
+        </w:tabs>
+        <w:ind w:left="6480" w:hanging="360"/>
+      </w:pPr>
+      <w:rPr>
+        <w:rFonts w:ascii="Wingdings" w:hAnsi="Wingdings" w:hint="default"/>
+        <w:sz w:val="20"/>
+      </w:rPr>
+    </w:lvl>
+  </w:abstractNum>
   <w:num w:numId="1">
     <w:abstractNumId w:val="0"/>
   </w:num>
   <w:num w:numId="2">
-    <w:abstractNumId w:val="2"/>
+    <w:abstractNumId w:val="4"/>
   </w:num>
   <w:num w:numId="3">
     <w:abstractNumId w:val="1"/>
+  </w:num>
+  <w:num w:numId="4">
+    <w:abstractNumId w:val="5"/>
+  </w:num>
+  <w:num w:numId="5">
+    <w:abstractNumId w:val="3"/>
+  </w:num>
+  <w:num w:numId="6">
+    <w:abstractNumId w:val="2"/>
   </w:num>
 </w:numbering>
 </file>
@@ -3220,7 +3855,6 @@
     <w:name w:val="Normal (Web)"/>
     <w:basedOn w:val="Normal"/>
     <w:uiPriority w:val="99"/>
-    <w:semiHidden/>
     <w:unhideWhenUsed/>
     <w:rsid w:val="00DD4316"/>
     <w:pPr>

</xml_diff>